<commit_message>
Cleaned up dialog methods and helper functions.
</commit_message>
<xml_diff>
--- a/Jury_Instructions_Test.docx
+++ b/Jury_Instructions_Test.docx
@@ -472,7 +472,7 @@
               </w:rPr>
             </w:pPr>
             <w:r>
-              <w:t xml:space="preserve">112234</w:t>
+              <w:t xml:space="preserve">Test</w:t>
             </w:r>
           </w:p>
         </w:tc>
@@ -716,7 +716,7 @@
               <w:rPr>
                 <w:b/>
               </w:rPr>
-              <w:t xml:space="preserve">Justin Test 3</w:t>
+              <w:t xml:space="preserve">Fields</w:t>
             </w:r>
             <w:r>
               <w:rPr>

</xml_diff>